<commit_message>
Added Other Project files and revisions
</commit_message>
<xml_diff>
--- a/Document/Quality/Quickgarde Test Plan(04-05-17).docx
+++ b/Document/Quality/Quickgarde Test Plan(04-05-17).docx
@@ -4,13 +4,6 @@
   <w:body>
     <w:sdt>
       <w:sdtPr>
-        <w:id w:val="26321626"/>
-        <w:docPartObj>
-          <w:docPartGallery w:val="Table of Contents"/>
-          <w:docPartUnique/>
-        </w:docPartObj>
-      </w:sdtPr>
-      <w:sdtEndPr>
         <w:rPr>
           <w:rFonts w:asciiTheme="minorHAnsi" w:eastAsiaTheme="minorEastAsia" w:hAnsiTheme="minorHAnsi" w:cstheme="minorBidi"/>
           <w:b w:val="0"/>
@@ -20,7 +13,12 @@
           <w:szCs w:val="22"/>
           <w:lang w:val="en-PH" w:eastAsia="ja-JP"/>
         </w:rPr>
-      </w:sdtEndPr>
+        <w:id w:val="26321626"/>
+        <w:docPartObj>
+          <w:docPartGallery w:val="Table of Contents"/>
+          <w:docPartUnique/>
+        </w:docPartObj>
+      </w:sdtPr>
       <w:sdtContent>
         <w:p>
           <w:pPr>
@@ -2068,7 +2066,7 @@
         </w:numPr>
       </w:pPr>
       <w:r>
-        <w:t>SAMS-Test Case</w:t>
+        <w:t>Using NLP(Natural Language Processing) to Analyze Cyber-Bullying ( Final Paper submitted for Software Development, Software Requirements Specification, Use Cases)</w:t>
       </w:r>
     </w:p>
     <w:p>
@@ -2080,22 +2078,15 @@
         </w:numPr>
       </w:pPr>
       <w:r>
-        <w:t>SAMS-Use Case</w:t>
+        <w:t>Knowledge of The Team Members about their project</w:t>
       </w:r>
     </w:p>
     <w:p>
       <w:pPr>
         <w:pStyle w:val="ListParagraph"/>
-        <w:numPr>
-          <w:ilvl w:val="1"/>
-          <w:numId w:val="15"/>
-        </w:numPr>
-      </w:pPr>
-      <w:r>
-        <w:t>SAMS-Test Plan</w:t>
-      </w:r>
+        <w:ind w:left="1800"/>
+      </w:pPr>
     </w:p>
-    <w:p/>
     <w:p/>
     <w:p/>
     <w:p/>
@@ -9837,7 +9828,7 @@
 </file>
 
 <file path=customXml/itemProps1.xml><?xml version="1.0" encoding="utf-8"?>
-<ds:datastoreItem xmlns:ds="http://schemas.openxmlformats.org/officeDocument/2006/customXml" ds:itemID="{7E5BBE42-1110-482D-A91F-417FF150592E}">
+<ds:datastoreItem xmlns:ds="http://schemas.openxmlformats.org/officeDocument/2006/customXml" ds:itemID="{F81C2209-1CA3-4737-809B-3CD840A3560E}">
   <ds:schemaRefs>
     <ds:schemaRef ds:uri="http://schemas.openxmlformats.org/officeDocument/2006/bibliography"/>
   </ds:schemaRefs>

</xml_diff>

<commit_message>
Revert "Added Other Project files and revisions"
This reverts commit ad190859031c1cd2a00fcaeb07eecccc395ddbf3.
</commit_message>
<xml_diff>
--- a/Document/Quality/Quickgarde Test Plan(04-05-17).docx
+++ b/Document/Quality/Quickgarde Test Plan(04-05-17).docx
@@ -4,6 +4,13 @@
   <w:body>
     <w:sdt>
       <w:sdtPr>
+        <w:id w:val="26321626"/>
+        <w:docPartObj>
+          <w:docPartGallery w:val="Table of Contents"/>
+          <w:docPartUnique/>
+        </w:docPartObj>
+      </w:sdtPr>
+      <w:sdtEndPr>
         <w:rPr>
           <w:rFonts w:asciiTheme="minorHAnsi" w:eastAsiaTheme="minorEastAsia" w:hAnsiTheme="minorHAnsi" w:cstheme="minorBidi"/>
           <w:b w:val="0"/>
@@ -13,12 +20,7 @@
           <w:szCs w:val="22"/>
           <w:lang w:val="en-PH" w:eastAsia="ja-JP"/>
         </w:rPr>
-        <w:id w:val="26321626"/>
-        <w:docPartObj>
-          <w:docPartGallery w:val="Table of Contents"/>
-          <w:docPartUnique/>
-        </w:docPartObj>
-      </w:sdtPr>
+      </w:sdtEndPr>
       <w:sdtContent>
         <w:p>
           <w:pPr>
@@ -2066,7 +2068,7 @@
         </w:numPr>
       </w:pPr>
       <w:r>
-        <w:t>Using NLP(Natural Language Processing) to Analyze Cyber-Bullying ( Final Paper submitted for Software Development, Software Requirements Specification, Use Cases)</w:t>
+        <w:t>SAMS-Test Case</w:t>
       </w:r>
     </w:p>
     <w:p>
@@ -2078,15 +2080,22 @@
         </w:numPr>
       </w:pPr>
       <w:r>
-        <w:t>Knowledge of The Team Members about their project</w:t>
+        <w:t>SAMS-Use Case</w:t>
       </w:r>
     </w:p>
     <w:p>
       <w:pPr>
         <w:pStyle w:val="ListParagraph"/>
-        <w:ind w:left="1800"/>
-      </w:pPr>
+        <w:numPr>
+          <w:ilvl w:val="1"/>
+          <w:numId w:val="15"/>
+        </w:numPr>
+      </w:pPr>
+      <w:r>
+        <w:t>SAMS-Test Plan</w:t>
+      </w:r>
     </w:p>
+    <w:p/>
     <w:p/>
     <w:p/>
     <w:p/>
@@ -9828,7 +9837,7 @@
 </file>
 
 <file path=customXml/itemProps1.xml><?xml version="1.0" encoding="utf-8"?>
-<ds:datastoreItem xmlns:ds="http://schemas.openxmlformats.org/officeDocument/2006/customXml" ds:itemID="{F81C2209-1CA3-4737-809B-3CD840A3560E}">
+<ds:datastoreItem xmlns:ds="http://schemas.openxmlformats.org/officeDocument/2006/customXml" ds:itemID="{7E5BBE42-1110-482D-A91F-417FF150592E}">
   <ds:schemaRefs>
     <ds:schemaRef ds:uri="http://schemas.openxmlformats.org/officeDocument/2006/bibliography"/>
   </ds:schemaRefs>

</xml_diff>